<commit_message>
New version before 4pm
</commit_message>
<xml_diff>
--- a/Jung.Volpe.HW4.Answers.docx
+++ b/Jung.Volpe.HW4.Answers.docx
@@ -2366,13 +2366,13 @@
       <w:tblGrid>
         <w:gridCol w:w="456"/>
         <w:gridCol w:w="1123"/>
-        <w:gridCol w:w="1134"/>
+        <w:gridCol w:w="1128"/>
         <w:gridCol w:w="456"/>
-        <w:gridCol w:w="1203"/>
-        <w:gridCol w:w="1129"/>
+        <w:gridCol w:w="1201"/>
+        <w:gridCol w:w="1121"/>
         <w:gridCol w:w="456"/>
-        <w:gridCol w:w="1096"/>
-        <w:gridCol w:w="1245"/>
+        <w:gridCol w:w="1095"/>
+        <w:gridCol w:w="1234"/>
       </w:tblGrid>
       <w:tr>
         <w:tc>
@@ -5144,38 +5144,72 @@
           <w:noProof/>
           <w:color w:val="000000"/>
         </w:rPr>
-        <w:t xml:space="preserve">1: glm.fit: algorithm did not converge </w:t>
-      </w:r>
-    </w:p>
-    <w:p>
-      <w:pPr>
-        <w:ind w:left="1080" w:firstLine="360"/>
+        <w:t>1</w:t>
+      </w:r>
+      <w:r>
         <w:rPr>
           <w:rFonts w:ascii="Times New Roman" w:hAnsi="Times New Roman" w:cs="Times New Roman"/>
           <w:b/>
           <w:noProof/>
           <w:color w:val="000000"/>
         </w:rPr>
-      </w:pPr>
-      <w:r>
+        <w:t>: glm.fit: fitted probabilities numerically 0 or 1 occurred</w:t>
+      </w:r>
+    </w:p>
+    <w:p>
+      <w:pPr>
+        <w:ind w:left="1080"/>
         <w:rPr>
           <w:rFonts w:ascii="Times New Roman" w:hAnsi="Times New Roman" w:cs="Times New Roman"/>
           <w:b/>
           <w:noProof/>
           <w:color w:val="000000"/>
-        </w:rPr>
-        <w:t>2: glm.fit: fitted probabilities numerically 0 or 1 occurred</w:t>
-      </w:r>
+          <w:lang w:eastAsia="ko-KR"/>
+        </w:rPr>
+      </w:pPr>
     </w:p>
     <w:p>
       <w:pPr>
         <w:ind w:left="1080"/>
         <w:rPr>
           <w:rFonts w:ascii="Times New Roman" w:hAnsi="Times New Roman" w:cs="Times New Roman"/>
+          <w:noProof/>
+          <w:color w:val="000000"/>
+        </w:rPr>
+      </w:pPr>
+      <w:r>
+        <w:rPr>
+          <w:rFonts w:ascii="Times New Roman" w:hAnsi="Times New Roman" w:cs="Times New Roman"/>
+          <w:noProof/>
+          <w:color w:val="000000"/>
+        </w:rPr>
+        <w:t>Compute the AUC of your model on the test set.</w:t>
+      </w:r>
+      <w:r>
+        <w:rPr>
+          <w:rFonts w:ascii="Times New Roman" w:hAnsi="Times New Roman" w:cs="Times New Roman"/>
+          <w:noProof/>
+          <w:color w:val="000000"/>
+        </w:rPr>
+        <w:t xml:space="preserve"> </w:t>
+      </w:r>
+      <w:r>
+        <w:rPr>
+          <w:rFonts w:ascii="Times New Roman" w:hAnsi="Times New Roman" w:cs="Times New Roman"/>
+          <w:noProof/>
+          <w:color w:val="000000"/>
+        </w:rPr>
+        <w:t xml:space="preserve">Explain why your result is strange and which predictor is causing the strange result. </w:t>
+      </w:r>
+    </w:p>
+    <w:p>
+      <w:pPr>
+        <w:ind w:left="1080"/>
+        <w:rPr>
+          <w:rFonts w:ascii="Times New Roman" w:hAnsi="Times New Roman" w:cs="Times New Roman"/>
           <w:b/>
           <w:noProof/>
           <w:color w:val="000000"/>
-          <w:lang w:eastAsia="ko-KR"/>
         </w:rPr>
       </w:pPr>
     </w:p>
@@ -5184,21 +5218,177 @@
         <w:ind w:left="1080"/>
         <w:rPr>
           <w:rFonts w:ascii="Times New Roman" w:hAnsi="Times New Roman" w:cs="Times New Roman"/>
-          <w:noProof/>
-          <w:color w:val="000000"/>
-        </w:rPr>
-      </w:pPr>
-      <w:r>
-        <w:rPr>
-          <w:rFonts w:ascii="Times New Roman" w:hAnsi="Times New Roman" w:cs="Times New Roman"/>
-          <w:noProof/>
-          <w:color w:val="000000"/>
-        </w:rPr>
-        <w:t>Compute the AUC of your model on the test set.</w:t>
-      </w:r>
-      <w:r>
-        <w:rPr>
-          <w:rFonts w:ascii="Times New Roman" w:hAnsi="Times New Roman" w:cs="Times New Roman"/>
+          <w:b/>
+          <w:noProof/>
+          <w:color w:val="000000"/>
+        </w:rPr>
+      </w:pPr>
+      <w:r>
+        <w:rPr>
+          <w:rFonts w:ascii="Times New Roman" w:hAnsi="Times New Roman" w:cs="Times New Roman"/>
+          <w:b/>
+          <w:noProof/>
+          <w:color w:val="000000"/>
+        </w:rPr>
+        <w:t>T</w:t>
+      </w:r>
+      <w:r>
+        <w:rPr>
+          <w:rFonts w:ascii="Times New Roman" w:hAnsi="Times New Roman" w:cs="Times New Roman"/>
+          <w:b/>
+          <w:noProof/>
+          <w:color w:val="000000"/>
+        </w:rPr>
+        <w:t xml:space="preserve">he auc score </w:t>
+      </w:r>
+      <w:r>
+        <w:rPr>
+          <w:rFonts w:ascii="Times New Roman" w:hAnsi="Times New Roman" w:cs="Times New Roman"/>
+          <w:b/>
+          <w:noProof/>
+          <w:color w:val="000000"/>
+        </w:rPr>
+        <w:t xml:space="preserve">computed is </w:t>
+      </w:r>
+      <w:r>
+        <w:rPr>
+          <w:rFonts w:ascii="Times New Roman" w:hAnsi="Times New Roman" w:cs="Times New Roman"/>
+          <w:b/>
+          <w:noProof/>
+          <w:color w:val="000000"/>
+        </w:rPr>
+        <w:t>99.57218</w:t>
+      </w:r>
+      <w:r>
+        <w:rPr>
+          <w:rFonts w:ascii="Times New Roman" w:hAnsi="Times New Roman" w:cs="Times New Roman"/>
+          <w:b/>
+          <w:noProof/>
+          <w:color w:val="000000"/>
+        </w:rPr>
+        <w:t>. T</w:t>
+      </w:r>
+      <w:r>
+        <w:rPr>
+          <w:rFonts w:ascii="Times New Roman" w:hAnsi="Times New Roman" w:cs="Times New Roman"/>
+          <w:b/>
+          <w:noProof/>
+          <w:color w:val="000000"/>
+        </w:rPr>
+        <w:t xml:space="preserve">his score </w:t>
+      </w:r>
+      <w:r>
+        <w:rPr>
+          <w:rFonts w:ascii="Times New Roman" w:hAnsi="Times New Roman" w:cs="Times New Roman"/>
+          <w:b/>
+          <w:noProof/>
+          <w:color w:val="000000"/>
+        </w:rPr>
+        <w:t xml:space="preserve">seems weird </w:t>
+      </w:r>
+      <w:r>
+        <w:rPr>
+          <w:rFonts w:ascii="Times New Roman" w:hAnsi="Times New Roman" w:cs="Times New Roman"/>
+          <w:b/>
+          <w:noProof/>
+          <w:color w:val="000000"/>
+        </w:rPr>
+        <w:t>as it</w:t>
+      </w:r>
+      <w:r>
+        <w:rPr>
+          <w:rFonts w:ascii="Times New Roman" w:hAnsi="Times New Roman" w:cs="Times New Roman"/>
+          <w:b/>
+          <w:noProof/>
+          <w:color w:val="000000"/>
+        </w:rPr>
+        <w:t xml:space="preserve"> is a very high </w:t>
+      </w:r>
+      <w:r>
+        <w:rPr>
+          <w:rFonts w:ascii="Times New Roman" w:hAnsi="Times New Roman" w:cs="Times New Roman"/>
+          <w:b/>
+          <w:noProof/>
+          <w:color w:val="000000"/>
+        </w:rPr>
+        <w:t>value</w:t>
+      </w:r>
+      <w:r>
+        <w:rPr>
+          <w:rFonts w:ascii="Times New Roman" w:hAnsi="Times New Roman" w:cs="Times New Roman"/>
+          <w:b/>
+          <w:noProof/>
+          <w:color w:val="000000"/>
+        </w:rPr>
+        <w:t xml:space="preserve">. </w:t>
+      </w:r>
+      <w:r>
+        <w:rPr>
+          <w:rFonts w:ascii="Times New Roman" w:hAnsi="Times New Roman" w:cs="Times New Roman"/>
+          <w:b/>
+          <w:noProof/>
+          <w:color w:val="000000"/>
+        </w:rPr>
+        <w:t xml:space="preserve">This model has a high value of intercept estimate </w:t>
+      </w:r>
+      <w:r>
+        <w:rPr>
+          <w:rFonts w:ascii="Times New Roman" w:hAnsi="Times New Roman" w:cs="Times New Roman"/>
+          <w:b/>
+          <w:noProof/>
+          <w:color w:val="000000"/>
+        </w:rPr>
+        <w:t xml:space="preserve">(around </w:t>
+      </w:r>
+      <w:r>
+        <w:rPr>
+          <w:rFonts w:ascii="Times New Roman" w:hAnsi="Times New Roman" w:cs="Times New Roman"/>
+          <w:b/>
+          <w:noProof/>
+          <w:color w:val="000000"/>
+        </w:rPr>
+        <w:t>1868</w:t>
+      </w:r>
+      <w:r>
+        <w:rPr>
+          <w:rFonts w:ascii="Times New Roman" w:hAnsi="Times New Roman" w:cs="Times New Roman"/>
+          <w:b/>
+          <w:noProof/>
+          <w:color w:val="000000"/>
+        </w:rPr>
+        <w:t xml:space="preserve">) </w:t>
+      </w:r>
+      <w:r>
+        <w:rPr>
+          <w:rFonts w:ascii="Times New Roman" w:hAnsi="Times New Roman" w:cs="Times New Roman"/>
+          <w:b/>
+          <w:noProof/>
+          <w:color w:val="000000"/>
+        </w:rPr>
+        <w:t xml:space="preserve">due to the </w:t>
+      </w:r>
+      <w:r>
+        <w:rPr>
+          <w:rFonts w:ascii="Times New Roman" w:hAnsi="Times New Roman" w:cs="Times New Roman"/>
+          <w:b/>
+          <w:noProof/>
+          <w:color w:val="000000"/>
+        </w:rPr>
+        <w:t>scale differences</w:t>
+      </w:r>
+      <w:r>
+        <w:rPr>
+          <w:rFonts w:ascii="Times New Roman" w:hAnsi="Times New Roman" w:cs="Times New Roman"/>
+          <w:b/>
+          <w:noProof/>
+          <w:color w:val="000000"/>
+        </w:rPr>
+        <w:t xml:space="preserve"> among the predictors. Among diverse predictors, “opinion_ID ” is suggested to cause this strange result since it has a different range of values from 1 to 16389. The other predictors, however were measured by the word occurrences.</w:t>
+      </w:r>
+      <w:r>
+        <w:rPr>
+          <w:rFonts w:ascii="Times New Roman" w:hAnsi="Times New Roman" w:cs="Times New Roman"/>
+          <w:b/>
           <w:noProof/>
           <w:color w:val="000000"/>
         </w:rPr>
@@ -5207,33 +5397,21 @@
       <w:r>
         <w:rPr>
           <w:rFonts w:ascii="Times New Roman" w:hAnsi="Times New Roman" w:cs="Times New Roman"/>
-          <w:noProof/>
-          <w:color w:val="000000"/>
-        </w:rPr>
-        <w:t xml:space="preserve">Explain why your result is strange and which predictor is causing the strange result. </w:t>
-      </w:r>
-    </w:p>
-    <w:p>
-      <w:pPr>
-        <w:ind w:left="1080"/>
-        <w:rPr>
-          <w:rFonts w:ascii="Times New Roman" w:hAnsi="Times New Roman" w:cs="Times New Roman"/>
           <w:b/>
           <w:noProof/>
           <w:color w:val="000000"/>
         </w:rPr>
-      </w:pPr>
-    </w:p>
-    <w:p>
-      <w:pPr>
-        <w:ind w:left="1080"/>
+        <w:t>Thus, we decided to remove the opinion_I</w:t>
+      </w:r>
+      <w:r>
         <w:rPr>
           <w:rFonts w:ascii="Times New Roman" w:hAnsi="Times New Roman" w:cs="Times New Roman"/>
           <w:b/>
           <w:noProof/>
           <w:color w:val="000000"/>
         </w:rPr>
-      </w:pPr>
+        <w:t>D</w:t>
+      </w:r>
       <w:r>
         <w:rPr>
           <w:rFonts w:ascii="Times New Roman" w:hAnsi="Times New Roman" w:cs="Times New Roman"/>
@@ -5241,187 +5419,7 @@
           <w:noProof/>
           <w:color w:val="000000"/>
         </w:rPr>
-        <w:t>T</w:t>
-      </w:r>
-      <w:r>
-        <w:rPr>
-          <w:rFonts w:ascii="Times New Roman" w:hAnsi="Times New Roman" w:cs="Times New Roman"/>
-          <w:b/>
-          <w:noProof/>
-          <w:color w:val="000000"/>
-        </w:rPr>
-        <w:t xml:space="preserve">he auc score </w:t>
-      </w:r>
-      <w:r>
-        <w:rPr>
-          <w:rFonts w:ascii="Times New Roman" w:hAnsi="Times New Roman" w:cs="Times New Roman"/>
-          <w:b/>
-          <w:noProof/>
-          <w:color w:val="000000"/>
-        </w:rPr>
-        <w:t xml:space="preserve">computed is </w:t>
-      </w:r>
-      <w:r>
-        <w:rPr>
-          <w:rFonts w:ascii="Times New Roman" w:hAnsi="Times New Roman" w:cs="Times New Roman"/>
-          <w:b/>
-          <w:noProof/>
-          <w:color w:val="000000"/>
-        </w:rPr>
-        <w:t>99.57218</w:t>
-      </w:r>
-      <w:r>
-        <w:rPr>
-          <w:rFonts w:ascii="Times New Roman" w:hAnsi="Times New Roman" w:cs="Times New Roman"/>
-          <w:b/>
-          <w:noProof/>
-          <w:color w:val="000000"/>
-        </w:rPr>
-        <w:t>. T</w:t>
-      </w:r>
-      <w:r>
-        <w:rPr>
-          <w:rFonts w:ascii="Times New Roman" w:hAnsi="Times New Roman" w:cs="Times New Roman"/>
-          <w:b/>
-          <w:noProof/>
-          <w:color w:val="000000"/>
-        </w:rPr>
-        <w:t xml:space="preserve">his score </w:t>
-      </w:r>
-      <w:r>
-        <w:rPr>
-          <w:rFonts w:ascii="Times New Roman" w:hAnsi="Times New Roman" w:cs="Times New Roman"/>
-          <w:b/>
-          <w:noProof/>
-          <w:color w:val="000000"/>
-        </w:rPr>
-        <w:t xml:space="preserve">seems weird </w:t>
-      </w:r>
-      <w:r>
-        <w:rPr>
-          <w:rFonts w:ascii="Times New Roman" w:hAnsi="Times New Roman" w:cs="Times New Roman"/>
-          <w:b/>
-          <w:noProof/>
-          <w:color w:val="000000"/>
-        </w:rPr>
-        <w:t xml:space="preserve">as its much high </w:t>
-      </w:r>
-      <w:r>
-        <w:rPr>
-          <w:rFonts w:ascii="Times New Roman" w:hAnsi="Times New Roman" w:cs="Times New Roman"/>
-          <w:b/>
-          <w:noProof/>
-          <w:color w:val="000000"/>
-        </w:rPr>
-        <w:t>value</w:t>
-      </w:r>
-      <w:r>
-        <w:rPr>
-          <w:rFonts w:ascii="Times New Roman" w:hAnsi="Times New Roman" w:cs="Times New Roman"/>
-          <w:b/>
-          <w:noProof/>
-          <w:color w:val="000000"/>
-        </w:rPr>
-        <w:t xml:space="preserve">. </w:t>
-      </w:r>
-      <w:r>
-        <w:rPr>
-          <w:rFonts w:ascii="Times New Roman" w:hAnsi="Times New Roman" w:cs="Times New Roman"/>
-          <w:b/>
-          <w:noProof/>
-          <w:color w:val="000000"/>
-        </w:rPr>
-        <w:t xml:space="preserve">This model has a too high value of intercept estimate </w:t>
-      </w:r>
-      <w:r>
-        <w:rPr>
-          <w:rFonts w:ascii="Times New Roman" w:hAnsi="Times New Roman" w:cs="Times New Roman"/>
-          <w:b/>
-          <w:noProof/>
-          <w:color w:val="000000"/>
-        </w:rPr>
-        <w:t xml:space="preserve">(around </w:t>
-      </w:r>
-      <w:r>
-        <w:rPr>
-          <w:rFonts w:ascii="Times New Roman" w:hAnsi="Times New Roman" w:cs="Times New Roman"/>
-          <w:b/>
-          <w:noProof/>
-          <w:color w:val="000000"/>
-        </w:rPr>
-        <w:t>1868</w:t>
-      </w:r>
-      <w:r>
-        <w:rPr>
-          <w:rFonts w:ascii="Times New Roman" w:hAnsi="Times New Roman" w:cs="Times New Roman"/>
-          <w:b/>
-          <w:noProof/>
-          <w:color w:val="000000"/>
-        </w:rPr>
-        <w:t xml:space="preserve">) </w:t>
-      </w:r>
-      <w:r>
-        <w:rPr>
-          <w:rFonts w:ascii="Times New Roman" w:hAnsi="Times New Roman" w:cs="Times New Roman"/>
-          <w:b/>
-          <w:noProof/>
-          <w:color w:val="000000"/>
-        </w:rPr>
-        <w:t xml:space="preserve">due to the </w:t>
-      </w:r>
-      <w:r>
-        <w:rPr>
-          <w:rFonts w:ascii="Times New Roman" w:hAnsi="Times New Roman" w:cs="Times New Roman"/>
-          <w:b/>
-          <w:noProof/>
-          <w:color w:val="000000"/>
-        </w:rPr>
-        <w:t>scale differences</w:t>
-      </w:r>
-      <w:r>
-        <w:rPr>
-          <w:rFonts w:ascii="Times New Roman" w:hAnsi="Times New Roman" w:cs="Times New Roman"/>
-          <w:b/>
-          <w:noProof/>
-          <w:color w:val="000000"/>
-        </w:rPr>
-        <w:t xml:space="preserve"> among the predictors. </w:t>
-      </w:r>
-      <w:r>
-        <w:rPr>
-          <w:rFonts w:ascii="Times New Roman" w:hAnsi="Times New Roman" w:cs="Times New Roman"/>
-          <w:b/>
-          <w:noProof/>
-          <w:color w:val="000000"/>
-        </w:rPr>
-        <w:t>Among diverse predictors, “opinion_ID ” is suggested to cause this strange result</w:t>
-      </w:r>
-      <w:r>
-        <w:rPr>
-          <w:rFonts w:ascii="Times New Roman" w:hAnsi="Times New Roman" w:cs="Times New Roman"/>
-          <w:b/>
-          <w:noProof/>
-          <w:color w:val="000000"/>
-        </w:rPr>
-        <w:t xml:space="preserve"> since it has a different range of values from 1 to 16389. The other predictors, however were measured by the word occurrences.</w:t>
-      </w:r>
-      <w:r>
-        <w:rPr>
-          <w:rFonts w:ascii="Times New Roman" w:hAnsi="Times New Roman" w:cs="Times New Roman"/>
-          <w:b/>
-          <w:noProof/>
-          <w:color w:val="000000"/>
-        </w:rPr>
-        <w:t xml:space="preserve"> </w:t>
-      </w:r>
-      <w:r>
-        <w:rPr>
-          <w:rFonts w:ascii="Times New Roman" w:hAnsi="Times New Roman" w:cs="Times New Roman"/>
-          <w:b/>
-          <w:noProof/>
-          <w:color w:val="000000"/>
-        </w:rPr>
-        <w:t>Thus, we decided to remove the opinion_Id predictor.</w:t>
+        <w:t xml:space="preserve"> predictor.</w:t>
       </w:r>
     </w:p>
     <w:p>
@@ -5581,12 +5579,12 @@
         <w:tblLook w:val="04A0" w:firstRow="1" w:lastRow="0" w:firstColumn="1" w:lastColumn="0" w:noHBand="0" w:noVBand="1"/>
       </w:tblPr>
       <w:tblGrid>
-        <w:gridCol w:w="378"/>
-        <w:gridCol w:w="1953"/>
-        <w:gridCol w:w="1917"/>
-        <w:gridCol w:w="431"/>
-        <w:gridCol w:w="1776"/>
-        <w:gridCol w:w="1933"/>
+        <w:gridCol w:w="376"/>
+        <w:gridCol w:w="1924"/>
+        <w:gridCol w:w="1889"/>
+        <w:gridCol w:w="426"/>
+        <w:gridCol w:w="1751"/>
+        <w:gridCol w:w="1904"/>
       </w:tblGrid>
       <w:tr>
         <w:trPr>
@@ -5623,16 +5621,7 @@
                 <w:noProof/>
                 <w:color w:val="000000"/>
               </w:rPr>
-              <w:t xml:space="preserve">op </w:t>
-            </w:r>
-            <w:r>
-              <w:rPr>
-                <w:rFonts w:ascii="Times New Roman" w:hAnsi="Times New Roman" w:cs="Times New Roman"/>
-                <w:b/>
-                <w:noProof/>
-                <w:color w:val="000000"/>
-              </w:rPr>
-              <w:t>5 smallest coefficients in the model</w:t>
+              <w:t>op 5 smallest coefficients in the model</w:t>
             </w:r>
           </w:p>
         </w:tc>
@@ -5667,25 +5656,7 @@
                 <w:noProof/>
                 <w:color w:val="000000"/>
               </w:rPr>
-              <w:t xml:space="preserve">op 5 </w:t>
-            </w:r>
-            <w:r>
-              <w:rPr>
-                <w:rFonts w:ascii="Times New Roman" w:hAnsi="Times New Roman" w:cs="Times New Roman"/>
-                <w:b/>
-                <w:noProof/>
-                <w:color w:val="000000"/>
-              </w:rPr>
-              <w:t xml:space="preserve">largest </w:t>
-            </w:r>
-            <w:r>
-              <w:rPr>
-                <w:rFonts w:ascii="Times New Roman" w:hAnsi="Times New Roman" w:cs="Times New Roman"/>
-                <w:b/>
-                <w:noProof/>
-                <w:color w:val="000000"/>
-              </w:rPr>
-              <w:t>coefficients in the model</w:t>
+              <w:t>op 5 largest coefficients in the model</w:t>
             </w:r>
           </w:p>
         </w:tc>
@@ -6435,6 +6406,49 @@
         </w:tc>
       </w:tr>
     </w:tbl>
+    <w:p>
+      <w:pPr>
+        <w:pStyle w:val="ListParagraph"/>
+        <w:ind w:left="1080"/>
+        <w:rPr>
+          <w:rFonts w:ascii="Times New Roman" w:hAnsi="Times New Roman" w:cs="Times New Roman"/>
+          <w:noProof/>
+          <w:color w:val="000000"/>
+        </w:rPr>
+      </w:pPr>
+    </w:p>
+    <w:p>
+      <w:pPr>
+        <w:pStyle w:val="ListParagraph"/>
+        <w:ind w:left="1080"/>
+        <w:rPr>
+          <w:rFonts w:ascii="Times New Roman" w:hAnsi="Times New Roman" w:cs="Times New Roman"/>
+          <w:noProof/>
+          <w:color w:val="000000"/>
+          <w:highlight w:val="yellow"/>
+        </w:rPr>
+      </w:pPr>
+      <w:r>
+        <w:rPr>
+          <w:rFonts w:ascii="Times New Roman" w:hAnsi="Times New Roman" w:cs="Times New Roman"/>
+          <w:noProof/>
+          <w:color w:val="000000"/>
+          <w:highlight w:val="yellow"/>
+        </w:rPr>
+        <w:t>One unit increase in the use of the word “disposition” is associated with the increase in the log odds of being in the fifth circuit court of</w:t>
+      </w:r>
+      <w:bookmarkStart w:id="0" w:name="_GoBack"/>
+      <w:bookmarkEnd w:id="0"/>
+      <w:r>
+        <w:rPr>
+          <w:rFonts w:ascii="Times New Roman" w:hAnsi="Times New Roman" w:cs="Times New Roman"/>
+          <w:noProof/>
+          <w:color w:val="000000"/>
+          <w:highlight w:val="yellow"/>
+        </w:rPr>
+        <w:t xml:space="preserve"> appeals by 0.737 units. </w:t>
+      </w:r>
+    </w:p>
     <w:p>
       <w:pPr>
         <w:pStyle w:val="ListParagraph"/>
@@ -6579,8 +6593,6 @@
           </wp:inline>
         </w:drawing>
       </w:r>
-      <w:bookmarkStart w:id="0" w:name="_GoBack"/>
-      <w:bookmarkEnd w:id="0"/>
     </w:p>
     <w:p>
       <w:pPr>
@@ -7414,18 +7426,42 @@
           <w:rFonts w:ascii="Times New Roman" w:hAnsi="Times New Roman" w:cs="Times New Roman"/>
           <w:noProof/>
           <w:color w:val="000000"/>
-          <w:highlight w:val="yellow"/>
-        </w:rPr>
-        <w:t xml:space="preserve">*** </w:t>
-      </w:r>
-      <w:r>
-        <w:rPr>
-          <w:rFonts w:ascii="Times New Roman" w:hAnsi="Times New Roman" w:cs="Times New Roman"/>
-          <w:noProof/>
-          <w:color w:val="000000"/>
-          <w:highlight w:val="yellow"/>
-        </w:rPr>
-        <w:t>add the screenshot</w:t>
+        </w:rPr>
+        <w:drawing>
+          <wp:inline distT="0" distB="0" distL="0" distR="0" wp14:anchorId="77A19C0E" wp14:editId="30761115">
+            <wp:extent cx="4667250" cy="2090788"/>
+            <wp:effectExtent l="0" t="0" r="0" b="5080"/>
+            <wp:docPr id="1" name="Picture 1"/>
+            <wp:cNvGraphicFramePr>
+              <a:graphicFrameLocks xmlns:a="http://schemas.openxmlformats.org/drawingml/2006/main" noChangeAspect="1"/>
+            </wp:cNvGraphicFramePr>
+            <a:graphic xmlns:a="http://schemas.openxmlformats.org/drawingml/2006/main">
+              <a:graphicData uri="http://schemas.openxmlformats.org/drawingml/2006/picture">
+                <pic:pic xmlns:pic="http://schemas.openxmlformats.org/drawingml/2006/picture">
+                  <pic:nvPicPr>
+                    <pic:cNvPr id="1" name="Screen Shot 2018-11-13 at 2.41.47 PM.png"/>
+                    <pic:cNvPicPr/>
+                  </pic:nvPicPr>
+                  <pic:blipFill>
+                    <a:blip r:embed="rId20"/>
+                    <a:stretch>
+                      <a:fillRect/>
+                    </a:stretch>
+                  </pic:blipFill>
+                  <pic:spPr>
+                    <a:xfrm>
+                      <a:off x="0" y="0"/>
+                      <a:ext cx="4683207" cy="2097936"/>
+                    </a:xfrm>
+                    <a:prstGeom prst="rect">
+                      <a:avLst/>
+                    </a:prstGeom>
+                  </pic:spPr>
+                </pic:pic>
+              </a:graphicData>
+            </a:graphic>
+          </wp:inline>
+        </w:drawing>
       </w:r>
     </w:p>
     <w:p>
@@ -7483,37 +7519,44 @@
           <w:rFonts w:ascii="Times New Roman" w:hAnsi="Times New Roman" w:cs="Times New Roman"/>
           <w:noProof/>
           <w:color w:val="000000"/>
-          <w:highlight w:val="yellow"/>
-        </w:rPr>
-        <w:t xml:space="preserve">*** </w:t>
-      </w:r>
-      <w:r>
-        <w:rPr>
-          <w:rFonts w:ascii="Times New Roman" w:hAnsi="Times New Roman" w:cs="Times New Roman"/>
-          <w:noProof/>
-          <w:color w:val="000000"/>
-          <w:highlight w:val="yellow"/>
-        </w:rPr>
-        <w:t>add the screenshot</w:t>
-      </w:r>
-      <w:r>
-        <w:rPr>
-          <w:rFonts w:ascii="Times New Roman" w:hAnsi="Times New Roman" w:cs="Times New Roman"/>
-          <w:noProof/>
-          <w:color w:val="000000"/>
-        </w:rPr>
-        <w:tab/>
-      </w:r>
-    </w:p>
-    <w:p>
-      <w:pPr>
-        <w:ind w:left="1080"/>
-        <w:rPr>
-          <w:rFonts w:ascii="Times New Roman" w:hAnsi="Times New Roman" w:cs="Times New Roman"/>
-          <w:noProof/>
-          <w:color w:val="000000"/>
-        </w:rPr>
-      </w:pPr>
+        </w:rPr>
+        <w:lastRenderedPageBreak/>
+        <w:drawing>
+          <wp:inline distT="0" distB="0" distL="0" distR="0" wp14:anchorId="66DE3266" wp14:editId="4B8592B5">
+            <wp:extent cx="4819676" cy="2295525"/>
+            <wp:effectExtent l="0" t="0" r="6350" b="3175"/>
+            <wp:docPr id="2" name="Picture 2" descr="A screenshot of a cell phone&#13;&#10;&#13;&#10;Description automatically generated"/>
+            <wp:cNvGraphicFramePr>
+              <a:graphicFrameLocks xmlns:a="http://schemas.openxmlformats.org/drawingml/2006/main" noChangeAspect="1"/>
+            </wp:cNvGraphicFramePr>
+            <a:graphic xmlns:a="http://schemas.openxmlformats.org/drawingml/2006/main">
+              <a:graphicData uri="http://schemas.openxmlformats.org/drawingml/2006/picture">
+                <pic:pic xmlns:pic="http://schemas.openxmlformats.org/drawingml/2006/picture">
+                  <pic:nvPicPr>
+                    <pic:cNvPr id="2" name="Screen Shot 2018-11-13 at 2.42.39 PM.png"/>
+                    <pic:cNvPicPr/>
+                  </pic:nvPicPr>
+                  <pic:blipFill>
+                    <a:blip r:embed="rId21"/>
+                    <a:stretch>
+                      <a:fillRect/>
+                    </a:stretch>
+                  </pic:blipFill>
+                  <pic:spPr>
+                    <a:xfrm>
+                      <a:off x="0" y="0"/>
+                      <a:ext cx="4821635" cy="2296458"/>
+                    </a:xfrm>
+                    <a:prstGeom prst="rect">
+                      <a:avLst/>
+                    </a:prstGeom>
+                  </pic:spPr>
+                </pic:pic>
+              </a:graphicData>
+            </a:graphic>
+          </wp:inline>
+        </w:drawing>
+      </w:r>
     </w:p>
     <w:p>
       <w:pPr>
@@ -7568,18 +7611,42 @@
           <w:rFonts w:ascii="Times New Roman" w:hAnsi="Times New Roman" w:cs="Times New Roman"/>
           <w:noProof/>
           <w:color w:val="000000"/>
-          <w:highlight w:val="yellow"/>
-        </w:rPr>
-        <w:t xml:space="preserve">*** </w:t>
-      </w:r>
-      <w:r>
-        <w:rPr>
-          <w:rFonts w:ascii="Times New Roman" w:hAnsi="Times New Roman" w:cs="Times New Roman"/>
-          <w:noProof/>
-          <w:color w:val="000000"/>
-          <w:highlight w:val="yellow"/>
-        </w:rPr>
-        <w:t>add the screenshot</w:t>
+        </w:rPr>
+        <w:drawing>
+          <wp:inline distT="0" distB="0" distL="0" distR="0" wp14:anchorId="2E9F978F" wp14:editId="546E6390">
+            <wp:extent cx="3971925" cy="2838908"/>
+            <wp:effectExtent l="0" t="0" r="3175" b="6350"/>
+            <wp:docPr id="12" name="Picture 12" descr="A screenshot of text&#13;&#10;&#13;&#10;Description automatically generated"/>
+            <wp:cNvGraphicFramePr>
+              <a:graphicFrameLocks xmlns:a="http://schemas.openxmlformats.org/drawingml/2006/main" noChangeAspect="1"/>
+            </wp:cNvGraphicFramePr>
+            <a:graphic xmlns:a="http://schemas.openxmlformats.org/drawingml/2006/main">
+              <a:graphicData uri="http://schemas.openxmlformats.org/drawingml/2006/picture">
+                <pic:pic xmlns:pic="http://schemas.openxmlformats.org/drawingml/2006/picture">
+                  <pic:nvPicPr>
+                    <pic:cNvPr id="12" name="Screen Shot 2018-11-13 at 2.47.44 PM.png"/>
+                    <pic:cNvPicPr/>
+                  </pic:nvPicPr>
+                  <pic:blipFill>
+                    <a:blip r:embed="rId22"/>
+                    <a:stretch>
+                      <a:fillRect/>
+                    </a:stretch>
+                  </pic:blipFill>
+                  <pic:spPr>
+                    <a:xfrm>
+                      <a:off x="0" y="0"/>
+                      <a:ext cx="3977028" cy="2842556"/>
+                    </a:xfrm>
+                    <a:prstGeom prst="rect">
+                      <a:avLst/>
+                    </a:prstGeom>
+                  </pic:spPr>
+                </pic:pic>
+              </a:graphicData>
+            </a:graphic>
+          </wp:inline>
+        </w:drawing>
       </w:r>
     </w:p>
     <w:p>
@@ -7636,43 +7703,7 @@
           <w:noProof/>
           <w:color w:val="000000"/>
         </w:rPr>
-        <w:t>T</w:t>
-      </w:r>
-      <w:r>
-        <w:rPr>
-          <w:rFonts w:ascii="Times New Roman" w:hAnsi="Times New Roman" w:cs="Times New Roman"/>
-          <w:b/>
-          <w:noProof/>
-          <w:color w:val="000000"/>
-        </w:rPr>
-        <w:t xml:space="preserve">he auc score </w:t>
-      </w:r>
-      <w:r>
-        <w:rPr>
-          <w:rFonts w:ascii="Times New Roman" w:hAnsi="Times New Roman" w:cs="Times New Roman"/>
-          <w:b/>
-          <w:noProof/>
-          <w:color w:val="000000"/>
-        </w:rPr>
-        <w:t xml:space="preserve">computed was </w:t>
-      </w:r>
-      <w:r>
-        <w:rPr>
-          <w:rFonts w:ascii="Times New Roman" w:hAnsi="Times New Roman" w:cs="Times New Roman"/>
-          <w:b/>
-          <w:noProof/>
-          <w:color w:val="000000"/>
-        </w:rPr>
-        <w:t xml:space="preserve"> 70.04131</w:t>
-      </w:r>
-      <w:r>
-        <w:rPr>
-          <w:rFonts w:ascii="Times New Roman" w:hAnsi="Times New Roman" w:cs="Times New Roman"/>
-          <w:b/>
-          <w:noProof/>
-          <w:color w:val="000000"/>
-        </w:rPr>
-        <w:t>.</w:t>
+        <w:t>The auc score computed was  70.04131.</w:t>
       </w:r>
     </w:p>
     <w:p>
@@ -7743,15 +7774,7 @@
           <w:rFonts w:ascii="Times New Roman" w:hAnsi="Times New Roman" w:cs="Times New Roman"/>
           <w:color w:val="000000"/>
         </w:rPr>
-        <w:t xml:space="preserve"> value for each bigram </w:t>
-      </w:r>
-      <w:r>
-        <w:rPr>
-          <w:rFonts w:ascii="Times New Roman" w:hAnsi="Times New Roman" w:cs="Times New Roman"/>
-          <w:color w:val="000000"/>
-        </w:rPr>
-        <w:lastRenderedPageBreak/>
-        <w:t xml:space="preserve">using the entire corpus of data, not just the training set. ​ </w:t>
+        <w:t xml:space="preserve"> value for each bigram using the entire corpus of data, not just the training set. ​ </w:t>
       </w:r>
     </w:p>
     <w:p>
@@ -7866,6 +7889,7 @@
           <w:noProof/>
           <w:color w:val="000000"/>
         </w:rPr>
+        <w:lastRenderedPageBreak/>
         <w:t>Randomly shuffle the rows of this tibble, and split into a 50% training set and 50% test set.</w:t>
       </w:r>
     </w:p>
@@ -8227,7 +8251,7 @@
                     <pic:cNvPicPr/>
                   </pic:nvPicPr>
                   <pic:blipFill>
-                    <a:blip r:embed="rId20"/>
+                    <a:blip r:embed="rId23"/>
                     <a:stretch>
                       <a:fillRect/>
                     </a:stretch>
@@ -8361,7 +8385,6 @@
                 <w:b/>
                 <w:color w:val="000000"/>
               </w:rPr>
-              <w:lastRenderedPageBreak/>
               <w:t>Top 10 trigrams including “supreme” in the fifth circuit</w:t>
             </w:r>
           </w:p>
@@ -8484,14 +8507,7 @@
                 <w:rFonts w:ascii="Times New Roman" w:hAnsi="Times New Roman" w:cs="Times New Roman"/>
                 <w:color w:val="000000"/>
               </w:rPr>
-              <w:t>R</w:t>
-            </w:r>
-            <w:r>
-              <w:rPr>
-                <w:rFonts w:ascii="Times New Roman" w:hAnsi="Times New Roman" w:cs="Times New Roman"/>
-                <w:color w:val="000000"/>
-              </w:rPr>
-              <w:t>ank</w:t>
+              <w:t>Rank</w:t>
             </w:r>
           </w:p>
         </w:tc>
@@ -8514,21 +8530,7 @@
                 <w:rFonts w:ascii="Times New Roman" w:hAnsi="Times New Roman" w:cs="Times New Roman"/>
                 <w:color w:val="000000"/>
               </w:rPr>
-              <w:t>T</w:t>
-            </w:r>
-            <w:r>
-              <w:rPr>
-                <w:rFonts w:ascii="Times New Roman" w:hAnsi="Times New Roman" w:cs="Times New Roman"/>
-                <w:color w:val="000000"/>
-              </w:rPr>
-              <w:t>rigram</w:t>
-            </w:r>
-            <w:r>
-              <w:rPr>
-                <w:rFonts w:ascii="Times New Roman" w:hAnsi="Times New Roman" w:cs="Times New Roman"/>
-                <w:color w:val="000000"/>
-              </w:rPr>
-              <w:t xml:space="preserve"> (occurrences)</w:t>
+              <w:t>Trigram (occurrences)</w:t>
             </w:r>
           </w:p>
         </w:tc>
@@ -8677,6 +8679,7 @@
                 <w:rFonts w:ascii="Times New Roman" w:hAnsi="Times New Roman" w:cs="Times New Roman"/>
                 <w:color w:val="000000"/>
               </w:rPr>
+              <w:lastRenderedPageBreak/>
               <w:t>2</w:t>
             </w:r>
           </w:p>
@@ -10009,9 +10012,9 @@
       </w:r>
     </w:p>
     <w:sectPr>
-      <w:headerReference w:type="default" r:id="rId21"/>
-      <w:footerReference w:type="even" r:id="rId22"/>
-      <w:footerReference w:type="default" r:id="rId23"/>
+      <w:headerReference w:type="default" r:id="rId24"/>
+      <w:footerReference w:type="even" r:id="rId25"/>
+      <w:footerReference w:type="default" r:id="rId26"/>
       <w:pgSz w:w="12240" w:h="15840"/>
       <w:pgMar w:top="1440" w:right="1440" w:bottom="1440" w:left="1440" w:header="720" w:footer="720" w:gutter="0"/>
       <w:cols w:space="720"/>

</xml_diff>